<commit_message>
cetak surat sudah semua kurang melengkapi
</commit_message>
<xml_diff>
--- a/public/template/form_colocation_server.docx
+++ b/public/template/form_colocation_server.docx
@@ -14,6 +14,7 @@
           <w:lang w:val="id-ID"/>
         </w:rPr>
       </w:pPr>
+      <w:bookmarkStart w:id="0" w:name="_GoBack"/>
       <w:r>
         <w:rPr>
           <w:rFonts w:ascii="Arial" w:hAnsi="Arial" w:cs="Arial"/>
@@ -107,12 +108,149 @@
           <w:sz w:val="20"/>
         </w:rPr>
       </w:pPr>
+      <w:proofErr w:type="spellStart"/>
       <w:r>
         <w:rPr>
           <w:rFonts w:ascii="Arial" w:hAnsi="Arial" w:cs="Arial"/>
           <w:sz w:val="20"/>
         </w:rPr>
-        <w:t xml:space="preserve">Isilah semua data berikut di bawah ini dengan menggunakan huruf balok. </w:t>
+        <w:t>Isilah</w:t>
+      </w:r>
+      <w:proofErr w:type="spellEnd"/>
+      <w:r>
+        <w:rPr>
+          <w:rFonts w:ascii="Arial" w:hAnsi="Arial" w:cs="Arial"/>
+          <w:sz w:val="20"/>
+        </w:rPr>
+        <w:t xml:space="preserve"> </w:t>
+      </w:r>
+      <w:proofErr w:type="spellStart"/>
+      <w:r>
+        <w:rPr>
+          <w:rFonts w:ascii="Arial" w:hAnsi="Arial" w:cs="Arial"/>
+          <w:sz w:val="20"/>
+        </w:rPr>
+        <w:t>semua</w:t>
+      </w:r>
+      <w:proofErr w:type="spellEnd"/>
+      <w:r>
+        <w:rPr>
+          <w:rFonts w:ascii="Arial" w:hAnsi="Arial" w:cs="Arial"/>
+          <w:sz w:val="20"/>
+        </w:rPr>
+        <w:t xml:space="preserve"> data </w:t>
+      </w:r>
+      <w:proofErr w:type="spellStart"/>
+      <w:r>
+        <w:rPr>
+          <w:rFonts w:ascii="Arial" w:hAnsi="Arial" w:cs="Arial"/>
+          <w:sz w:val="20"/>
+        </w:rPr>
+        <w:t>berikut</w:t>
+      </w:r>
+      <w:proofErr w:type="spellEnd"/>
+      <w:r>
+        <w:rPr>
+          <w:rFonts w:ascii="Arial" w:hAnsi="Arial" w:cs="Arial"/>
+          <w:sz w:val="20"/>
+        </w:rPr>
+        <w:t xml:space="preserve"> di </w:t>
+      </w:r>
+      <w:proofErr w:type="spellStart"/>
+      <w:r>
+        <w:rPr>
+          <w:rFonts w:ascii="Arial" w:hAnsi="Arial" w:cs="Arial"/>
+          <w:sz w:val="20"/>
+        </w:rPr>
+        <w:t>bawah</w:t>
+      </w:r>
+      <w:proofErr w:type="spellEnd"/>
+      <w:r>
+        <w:rPr>
+          <w:rFonts w:ascii="Arial" w:hAnsi="Arial" w:cs="Arial"/>
+          <w:sz w:val="20"/>
+        </w:rPr>
+        <w:t xml:space="preserve"> </w:t>
+      </w:r>
+      <w:proofErr w:type="spellStart"/>
+      <w:r>
+        <w:rPr>
+          <w:rFonts w:ascii="Arial" w:hAnsi="Arial" w:cs="Arial"/>
+          <w:sz w:val="20"/>
+        </w:rPr>
+        <w:t>ini</w:t>
+      </w:r>
+      <w:proofErr w:type="spellEnd"/>
+      <w:r>
+        <w:rPr>
+          <w:rFonts w:ascii="Arial" w:hAnsi="Arial" w:cs="Arial"/>
+          <w:sz w:val="20"/>
+        </w:rPr>
+        <w:t xml:space="preserve"> </w:t>
+      </w:r>
+      <w:proofErr w:type="spellStart"/>
+      <w:r>
+        <w:rPr>
+          <w:rFonts w:ascii="Arial" w:hAnsi="Arial" w:cs="Arial"/>
+          <w:sz w:val="20"/>
+        </w:rPr>
+        <w:t>dengan</w:t>
+      </w:r>
+      <w:proofErr w:type="spellEnd"/>
+      <w:r>
+        <w:rPr>
+          <w:rFonts w:ascii="Arial" w:hAnsi="Arial" w:cs="Arial"/>
+          <w:sz w:val="20"/>
+        </w:rPr>
+        <w:t xml:space="preserve"> </w:t>
+      </w:r>
+      <w:proofErr w:type="spellStart"/>
+      <w:r>
+        <w:rPr>
+          <w:rFonts w:ascii="Arial" w:hAnsi="Arial" w:cs="Arial"/>
+          <w:sz w:val="20"/>
+        </w:rPr>
+        <w:t>menggunakan</w:t>
+      </w:r>
+      <w:proofErr w:type="spellEnd"/>
+      <w:r>
+        <w:rPr>
+          <w:rFonts w:ascii="Arial" w:hAnsi="Arial" w:cs="Arial"/>
+          <w:sz w:val="20"/>
+        </w:rPr>
+        <w:t xml:space="preserve"> </w:t>
+      </w:r>
+      <w:proofErr w:type="spellStart"/>
+      <w:r>
+        <w:rPr>
+          <w:rFonts w:ascii="Arial" w:hAnsi="Arial" w:cs="Arial"/>
+          <w:sz w:val="20"/>
+        </w:rPr>
+        <w:t>huruf</w:t>
+      </w:r>
+      <w:proofErr w:type="spellEnd"/>
+      <w:r>
+        <w:rPr>
+          <w:rFonts w:ascii="Arial" w:hAnsi="Arial" w:cs="Arial"/>
+          <w:sz w:val="20"/>
+        </w:rPr>
+        <w:t xml:space="preserve"> </w:t>
+      </w:r>
+      <w:proofErr w:type="spellStart"/>
+      <w:r>
+        <w:rPr>
+          <w:rFonts w:ascii="Arial" w:hAnsi="Arial" w:cs="Arial"/>
+          <w:sz w:val="20"/>
+        </w:rPr>
+        <w:t>balok</w:t>
+      </w:r>
+      <w:proofErr w:type="spellEnd"/>
+      <w:r>
+        <w:rPr>
+          <w:rFonts w:ascii="Arial" w:hAnsi="Arial" w:cs="Arial"/>
+          <w:sz w:val="20"/>
+        </w:rPr>
+        <w:t xml:space="preserve">. </w:t>
       </w:r>
     </w:p>
     <w:p>
@@ -133,13 +271,113 @@
         <w:ind w:left="360" w:hanging="356"/>
         <w:jc w:val="both"/>
       </w:pPr>
+      <w:proofErr w:type="spellStart"/>
       <w:r>
         <w:rPr>
           <w:rFonts w:ascii="Arial" w:hAnsi="Arial" w:cs="Arial"/>
           <w:sz w:val="20"/>
           <w:lang w:val="en-AU"/>
         </w:rPr>
-        <w:t xml:space="preserve">Setelah diisi, formulir diserahkan ke Bidang </w:t>
+        <w:t>Setelah</w:t>
+      </w:r>
+      <w:proofErr w:type="spellEnd"/>
+      <w:r>
+        <w:rPr>
+          <w:rFonts w:ascii="Arial" w:hAnsi="Arial" w:cs="Arial"/>
+          <w:sz w:val="20"/>
+          <w:lang w:val="en-AU"/>
+        </w:rPr>
+        <w:t xml:space="preserve"> </w:t>
+      </w:r>
+      <w:proofErr w:type="spellStart"/>
+      <w:r>
+        <w:rPr>
+          <w:rFonts w:ascii="Arial" w:hAnsi="Arial" w:cs="Arial"/>
+          <w:sz w:val="20"/>
+          <w:lang w:val="en-AU"/>
+        </w:rPr>
+        <w:t>diisi</w:t>
+      </w:r>
+      <w:proofErr w:type="spellEnd"/>
+      <w:r>
+        <w:rPr>
+          <w:rFonts w:ascii="Arial" w:hAnsi="Arial" w:cs="Arial"/>
+          <w:sz w:val="20"/>
+          <w:lang w:val="en-AU"/>
+        </w:rPr>
+        <w:t xml:space="preserve">, </w:t>
+      </w:r>
+      <w:proofErr w:type="spellStart"/>
+      <w:r>
+        <w:rPr>
+          <w:rFonts w:ascii="Arial" w:hAnsi="Arial" w:cs="Arial"/>
+          <w:sz w:val="20"/>
+          <w:lang w:val="en-AU"/>
+        </w:rPr>
+        <w:t>formulir</w:t>
+      </w:r>
+      <w:proofErr w:type="spellEnd"/>
+      <w:r>
+        <w:rPr>
+          <w:rFonts w:ascii="Arial" w:hAnsi="Arial" w:cs="Arial"/>
+          <w:sz w:val="20"/>
+          <w:lang w:val="en-AU"/>
+        </w:rPr>
+        <w:t xml:space="preserve"> </w:t>
+      </w:r>
+      <w:proofErr w:type="spellStart"/>
+      <w:r>
+        <w:rPr>
+          <w:rFonts w:ascii="Arial" w:hAnsi="Arial" w:cs="Arial"/>
+          <w:sz w:val="20"/>
+          <w:lang w:val="en-AU"/>
+        </w:rPr>
+        <w:t>diserahkan</w:t>
+      </w:r>
+      <w:proofErr w:type="spellEnd"/>
+      <w:r>
+        <w:rPr>
+          <w:rFonts w:ascii="Arial" w:hAnsi="Arial" w:cs="Arial"/>
+          <w:sz w:val="20"/>
+          <w:lang w:val="en-AU"/>
+        </w:rPr>
+        <w:t xml:space="preserve"> </w:t>
+      </w:r>
+      <w:proofErr w:type="spellStart"/>
+      <w:r>
+        <w:rPr>
+          <w:rFonts w:ascii="Arial" w:hAnsi="Arial" w:cs="Arial"/>
+          <w:sz w:val="20"/>
+          <w:lang w:val="en-AU"/>
+        </w:rPr>
+        <w:t>ke</w:t>
+      </w:r>
+      <w:proofErr w:type="spellEnd"/>
+      <w:r>
+        <w:rPr>
+          <w:rFonts w:ascii="Arial" w:hAnsi="Arial" w:cs="Arial"/>
+          <w:sz w:val="20"/>
+          <w:lang w:val="en-AU"/>
+        </w:rPr>
+        <w:t xml:space="preserve"> </w:t>
+      </w:r>
+      <w:proofErr w:type="spellStart"/>
+      <w:r>
+        <w:rPr>
+          <w:rFonts w:ascii="Arial" w:hAnsi="Arial" w:cs="Arial"/>
+          <w:sz w:val="20"/>
+          <w:lang w:val="en-AU"/>
+        </w:rPr>
+        <w:t>Bidang</w:t>
+      </w:r>
+      <w:proofErr w:type="spellEnd"/>
+      <w:r>
+        <w:rPr>
+          <w:rFonts w:ascii="Arial" w:hAnsi="Arial" w:cs="Arial"/>
+          <w:sz w:val="20"/>
+          <w:lang w:val="en-AU"/>
+        </w:rPr>
+        <w:t xml:space="preserve"> </w:t>
       </w:r>
       <w:r>
         <w:rPr>
@@ -149,6 +387,7 @@
         </w:rPr>
         <w:t>I</w:t>
       </w:r>
+      <w:proofErr w:type="spellStart"/>
       <w:r>
         <w:rPr>
           <w:rFonts w:ascii="Arial" w:hAnsi="Arial" w:cs="Arial"/>
@@ -157,6 +396,7 @@
         </w:rPr>
         <w:t>nformatika</w:t>
       </w:r>
+      <w:proofErr w:type="spellEnd"/>
       <w:r>
         <w:rPr>
           <w:rFonts w:ascii="Arial" w:hAnsi="Arial" w:cs="Arial"/>
@@ -165,13 +405,23 @@
         </w:rPr>
         <w:t xml:space="preserve"> </w:t>
       </w:r>
+      <w:proofErr w:type="spellStart"/>
       <w:r>
         <w:rPr>
           <w:rFonts w:ascii="Arial" w:hAnsi="Arial" w:cs="Arial"/>
           <w:sz w:val="20"/>
           <w:lang w:val="en-AU"/>
         </w:rPr>
-        <w:t xml:space="preserve">Diskominfo </w:t>
+        <w:t>Diskominfo</w:t>
+      </w:r>
+      <w:proofErr w:type="spellEnd"/>
+      <w:r>
+        <w:rPr>
+          <w:rFonts w:ascii="Arial" w:hAnsi="Arial" w:cs="Arial"/>
+          <w:sz w:val="20"/>
+          <w:lang w:val="en-AU"/>
+        </w:rPr>
+        <w:t xml:space="preserve"> </w:t>
       </w:r>
       <w:r>
         <w:rPr>
@@ -235,8 +485,18 @@
           <w:sz w:val="20"/>
           <w:lang w:val="en-AU"/>
         </w:rPr>
-        <w:t>. Telepon</w:t>
+        <w:t xml:space="preserve">. </w:t>
       </w:r>
+      <w:proofErr w:type="spellStart"/>
+      <w:r>
+        <w:rPr>
+          <w:rFonts w:ascii="Arial" w:hAnsi="Arial" w:cs="Arial"/>
+          <w:sz w:val="20"/>
+          <w:lang w:val="en-AU"/>
+        </w:rPr>
+        <w:t>Telepon</w:t>
+      </w:r>
+      <w:proofErr w:type="spellEnd"/>
       <w:r>
         <w:rPr>
           <w:rFonts w:ascii="Arial" w:hAnsi="Arial" w:cs="Arial"/>
@@ -408,7 +668,25 @@
                 <w:sz w:val="22"/>
                 <w:szCs w:val="22"/>
               </w:rPr>
-              <w:t>${opd}</w:t>
+              <w:t>${</w:t>
+            </w:r>
+            <w:proofErr w:type="spellStart"/>
+            <w:r>
+              <w:rPr>
+                <w:rFonts w:ascii="Arial" w:hAnsi="Arial" w:cs="Arial"/>
+                <w:sz w:val="22"/>
+                <w:szCs w:val="22"/>
+              </w:rPr>
+              <w:t>opd</w:t>
+            </w:r>
+            <w:proofErr w:type="spellEnd"/>
+            <w:r>
+              <w:rPr>
+                <w:rFonts w:ascii="Arial" w:hAnsi="Arial" w:cs="Arial"/>
+                <w:sz w:val="22"/>
+                <w:szCs w:val="22"/>
+              </w:rPr>
+              <w:t>}</w:t>
             </w:r>
           </w:p>
         </w:tc>
@@ -436,13 +714,41 @@
                 <w:szCs w:val="21"/>
               </w:rPr>
             </w:pPr>
-            <w:r>
-              <w:rPr>
-                <w:rFonts w:ascii="Arial" w:hAnsi="Arial" w:cs="Arial"/>
-                <w:szCs w:val="21"/>
-                <w:lang w:val="en-AU"/>
-              </w:rPr>
-              <w:t>Bidang / Bagian / UPTD</w:t>
+            <w:proofErr w:type="spellStart"/>
+            <w:r>
+              <w:rPr>
+                <w:rFonts w:ascii="Arial" w:hAnsi="Arial" w:cs="Arial"/>
+                <w:szCs w:val="21"/>
+                <w:lang w:val="en-AU"/>
+              </w:rPr>
+              <w:t>Bidang</w:t>
+            </w:r>
+            <w:proofErr w:type="spellEnd"/>
+            <w:r>
+              <w:rPr>
+                <w:rFonts w:ascii="Arial" w:hAnsi="Arial" w:cs="Arial"/>
+                <w:szCs w:val="21"/>
+                <w:lang w:val="en-AU"/>
+              </w:rPr>
+              <w:t xml:space="preserve"> / </w:t>
+            </w:r>
+            <w:proofErr w:type="spellStart"/>
+            <w:r>
+              <w:rPr>
+                <w:rFonts w:ascii="Arial" w:hAnsi="Arial" w:cs="Arial"/>
+                <w:szCs w:val="21"/>
+                <w:lang w:val="en-AU"/>
+              </w:rPr>
+              <w:t>Bagian</w:t>
+            </w:r>
+            <w:proofErr w:type="spellEnd"/>
+            <w:r>
+              <w:rPr>
+                <w:rFonts w:ascii="Arial" w:hAnsi="Arial" w:cs="Arial"/>
+                <w:szCs w:val="21"/>
+                <w:lang w:val="en-AU"/>
+              </w:rPr>
+              <w:t xml:space="preserve"> / UPTD</w:t>
             </w:r>
           </w:p>
         </w:tc>
@@ -499,6 +805,7 @@
               </w:rPr>
               <w:t>${</w:t>
             </w:r>
+            <w:proofErr w:type="spellStart"/>
             <w:r>
               <w:rPr>
                 <w:rFonts w:ascii="Arial" w:hAnsi="Arial" w:cs="Arial"/>
@@ -507,6 +814,7 @@
               </w:rPr>
               <w:t>bidang</w:t>
             </w:r>
+            <w:proofErr w:type="spellEnd"/>
             <w:r>
               <w:rPr>
                 <w:rFonts w:ascii="Arial" w:hAnsi="Arial" w:cs="Arial"/>
@@ -541,6 +849,7 @@
                 <w:szCs w:val="21"/>
               </w:rPr>
             </w:pPr>
+            <w:proofErr w:type="spellStart"/>
             <w:r>
               <w:rPr>
                 <w:rFonts w:ascii="Arial" w:hAnsi="Arial" w:cs="Arial"/>
@@ -549,6 +858,7 @@
               </w:rPr>
               <w:t>Alamat</w:t>
             </w:r>
+            <w:proofErr w:type="spellEnd"/>
           </w:p>
         </w:tc>
         <w:tc>
@@ -604,6 +914,7 @@
               </w:rPr>
               <w:t>${</w:t>
             </w:r>
+            <w:proofErr w:type="spellStart"/>
             <w:r>
               <w:rPr>
                 <w:rFonts w:ascii="Arial" w:hAnsi="Arial" w:cs="Arial"/>
@@ -612,6 +923,7 @@
               </w:rPr>
               <w:t>alamat</w:t>
             </w:r>
+            <w:proofErr w:type="spellEnd"/>
             <w:r>
               <w:rPr>
                 <w:rFonts w:ascii="Arial" w:hAnsi="Arial" w:cs="Arial"/>
@@ -652,8 +964,18 @@
                 <w:szCs w:val="21"/>
                 <w:lang w:val="en-AU"/>
               </w:rPr>
-              <w:t>No. Telepon</w:t>
-            </w:r>
+              <w:t xml:space="preserve">No. </w:t>
+            </w:r>
+            <w:proofErr w:type="spellStart"/>
+            <w:r>
+              <w:rPr>
+                <w:rFonts w:ascii="Arial" w:hAnsi="Arial" w:cs="Arial"/>
+                <w:szCs w:val="21"/>
+                <w:lang w:val="en-AU"/>
+              </w:rPr>
+              <w:t>Telepon</w:t>
+            </w:r>
+            <w:proofErr w:type="spellEnd"/>
           </w:p>
         </w:tc>
         <w:tc>
@@ -707,7 +1029,25 @@
                 <w:sz w:val="22"/>
                 <w:szCs w:val="22"/>
               </w:rPr>
-              <w:t>${telepon}</w:t>
+              <w:t>${</w:t>
+            </w:r>
+            <w:proofErr w:type="spellStart"/>
+            <w:r>
+              <w:rPr>
+                <w:rFonts w:ascii="Arial" w:hAnsi="Arial" w:cs="Arial"/>
+                <w:sz w:val="22"/>
+                <w:szCs w:val="22"/>
+              </w:rPr>
+              <w:t>telepon</w:t>
+            </w:r>
+            <w:proofErr w:type="spellEnd"/>
+            <w:r>
+              <w:rPr>
+                <w:rFonts w:ascii="Arial" w:hAnsi="Arial" w:cs="Arial"/>
+                <w:sz w:val="22"/>
+                <w:szCs w:val="22"/>
+              </w:rPr>
+              <w:t>}</w:t>
             </w:r>
           </w:p>
         </w:tc>
@@ -796,23 +1136,7 @@
                 <w:sz w:val="22"/>
                 <w:szCs w:val="22"/>
               </w:rPr>
-              <w:t>${</w:t>
-            </w:r>
-            <w:r>
-              <w:rPr>
-                <w:rFonts w:ascii="Arial" w:hAnsi="Arial" w:cs="Arial"/>
-                <w:sz w:val="22"/>
-                <w:szCs w:val="22"/>
-              </w:rPr>
-              <w:t>email</w:t>
-            </w:r>
-            <w:r>
-              <w:rPr>
-                <w:rFonts w:ascii="Arial" w:hAnsi="Arial" w:cs="Arial"/>
-                <w:sz w:val="22"/>
-                <w:szCs w:val="22"/>
-              </w:rPr>
-              <w:t>}</w:t>
+              <w:t>${email}</w:t>
             </w:r>
           </w:p>
         </w:tc>
@@ -888,6 +1212,7 @@
                 <w:lang w:val="en-AU"/>
               </w:rPr>
             </w:pPr>
+            <w:proofErr w:type="spellStart"/>
             <w:r>
               <w:rPr>
                 <w:rFonts w:ascii="Arial" w:hAnsi="Arial" w:cs="Arial"/>
@@ -896,8 +1221,53 @@
                 <w:szCs w:val="21"/>
                 <w:lang w:val="en-AU"/>
               </w:rPr>
-              <w:t>Penanggung Jawab Administratif</w:t>
-            </w:r>
+              <w:t>Penanggung</w:t>
+            </w:r>
+            <w:proofErr w:type="spellEnd"/>
+            <w:r>
+              <w:rPr>
+                <w:rFonts w:ascii="Arial" w:hAnsi="Arial" w:cs="Arial"/>
+                <w:b/>
+                <w:bCs/>
+                <w:szCs w:val="21"/>
+                <w:lang w:val="en-AU"/>
+              </w:rPr>
+              <w:t xml:space="preserve"> </w:t>
+            </w:r>
+            <w:proofErr w:type="spellStart"/>
+            <w:r>
+              <w:rPr>
+                <w:rFonts w:ascii="Arial" w:hAnsi="Arial" w:cs="Arial"/>
+                <w:b/>
+                <w:bCs/>
+                <w:szCs w:val="21"/>
+                <w:lang w:val="en-AU"/>
+              </w:rPr>
+              <w:t>Jawab</w:t>
+            </w:r>
+            <w:proofErr w:type="spellEnd"/>
+            <w:r>
+              <w:rPr>
+                <w:rFonts w:ascii="Arial" w:hAnsi="Arial" w:cs="Arial"/>
+                <w:b/>
+                <w:bCs/>
+                <w:szCs w:val="21"/>
+                <w:lang w:val="en-AU"/>
+              </w:rPr>
+              <w:t xml:space="preserve"> </w:t>
+            </w:r>
+            <w:proofErr w:type="spellStart"/>
+            <w:r>
+              <w:rPr>
+                <w:rFonts w:ascii="Arial" w:hAnsi="Arial" w:cs="Arial"/>
+                <w:b/>
+                <w:bCs/>
+                <w:szCs w:val="21"/>
+                <w:lang w:val="en-AU"/>
+              </w:rPr>
+              <w:t>Administratif</w:t>
+            </w:r>
+            <w:proofErr w:type="spellEnd"/>
           </w:p>
         </w:tc>
         <w:tc>
@@ -917,6 +1287,7 @@
                 <w:lang w:val="en-AU"/>
               </w:rPr>
             </w:pPr>
+            <w:proofErr w:type="spellStart"/>
             <w:r>
               <w:rPr>
                 <w:rFonts w:ascii="Arial" w:hAnsi="Arial" w:cs="Arial"/>
@@ -925,8 +1296,53 @@
                 <w:szCs w:val="21"/>
                 <w:lang w:val="en-AU"/>
               </w:rPr>
-              <w:t>Penanggung Jawab Teknis</w:t>
-            </w:r>
+              <w:t>Penanggung</w:t>
+            </w:r>
+            <w:proofErr w:type="spellEnd"/>
+            <w:r>
+              <w:rPr>
+                <w:rFonts w:ascii="Arial" w:hAnsi="Arial" w:cs="Arial"/>
+                <w:b/>
+                <w:bCs/>
+                <w:szCs w:val="21"/>
+                <w:lang w:val="en-AU"/>
+              </w:rPr>
+              <w:t xml:space="preserve"> </w:t>
+            </w:r>
+            <w:proofErr w:type="spellStart"/>
+            <w:r>
+              <w:rPr>
+                <w:rFonts w:ascii="Arial" w:hAnsi="Arial" w:cs="Arial"/>
+                <w:b/>
+                <w:bCs/>
+                <w:szCs w:val="21"/>
+                <w:lang w:val="en-AU"/>
+              </w:rPr>
+              <w:t>Jawab</w:t>
+            </w:r>
+            <w:proofErr w:type="spellEnd"/>
+            <w:r>
+              <w:rPr>
+                <w:rFonts w:ascii="Arial" w:hAnsi="Arial" w:cs="Arial"/>
+                <w:b/>
+                <w:bCs/>
+                <w:szCs w:val="21"/>
+                <w:lang w:val="en-AU"/>
+              </w:rPr>
+              <w:t xml:space="preserve"> </w:t>
+            </w:r>
+            <w:proofErr w:type="spellStart"/>
+            <w:r>
+              <w:rPr>
+                <w:rFonts w:ascii="Arial" w:hAnsi="Arial" w:cs="Arial"/>
+                <w:b/>
+                <w:bCs/>
+                <w:szCs w:val="21"/>
+                <w:lang w:val="en-AU"/>
+              </w:rPr>
+              <w:t>Teknis</w:t>
+            </w:r>
+            <w:proofErr w:type="spellEnd"/>
           </w:p>
         </w:tc>
       </w:tr>
@@ -1021,7 +1437,23 @@
                 <w:rFonts w:ascii="Arial" w:hAnsi="Arial" w:cs="Arial"/>
                 <w:szCs w:val="21"/>
               </w:rPr>
-              <w:t>${penanggung_jawab_nama}</w:t>
+              <w:t>${</w:t>
+            </w:r>
+            <w:proofErr w:type="spellStart"/>
+            <w:r>
+              <w:rPr>
+                <w:rFonts w:ascii="Arial" w:hAnsi="Arial" w:cs="Arial"/>
+                <w:szCs w:val="21"/>
+              </w:rPr>
+              <w:t>penanggung_jawab_nama</w:t>
+            </w:r>
+            <w:proofErr w:type="spellEnd"/>
+            <w:r>
+              <w:rPr>
+                <w:rFonts w:ascii="Arial" w:hAnsi="Arial" w:cs="Arial"/>
+                <w:szCs w:val="21"/>
+              </w:rPr>
+              <w:t>}</w:t>
             </w:r>
           </w:p>
         </w:tc>
@@ -1196,15 +1628,17 @@
                 <w:rFonts w:ascii="Arial" w:hAnsi="Arial" w:cs="Arial"/>
                 <w:szCs w:val="21"/>
               </w:rPr>
-              <w:t>${penanggung_jawab_</w:t>
-            </w:r>
-            <w:r>
-              <w:rPr>
-                <w:rFonts w:ascii="Arial" w:hAnsi="Arial" w:cs="Arial"/>
-                <w:szCs w:val="21"/>
-              </w:rPr>
-              <w:t>nip</w:t>
-            </w:r>
+              <w:t>${</w:t>
+            </w:r>
+            <w:proofErr w:type="spellStart"/>
+            <w:r>
+              <w:rPr>
+                <w:rFonts w:ascii="Arial" w:hAnsi="Arial" w:cs="Arial"/>
+                <w:szCs w:val="21"/>
+              </w:rPr>
+              <w:t>penanggung_jawab_nip</w:t>
+            </w:r>
+            <w:proofErr w:type="spellEnd"/>
             <w:r>
               <w:rPr>
                 <w:rFonts w:ascii="Arial" w:hAnsi="Arial" w:cs="Arial"/>
@@ -1237,6 +1671,7 @@
                 <w:lang w:val="en-AU"/>
               </w:rPr>
             </w:pPr>
+            <w:proofErr w:type="spellStart"/>
             <w:r>
               <w:rPr>
                 <w:rFonts w:ascii="Arial" w:hAnsi="Arial" w:cs="Arial"/>
@@ -1245,6 +1680,7 @@
               </w:rPr>
               <w:t>Instansi</w:t>
             </w:r>
+            <w:proofErr w:type="spellEnd"/>
           </w:p>
         </w:tc>
         <w:tc>
@@ -1327,6 +1763,7 @@
                 <w:lang w:val="en-AU"/>
               </w:rPr>
             </w:pPr>
+            <w:proofErr w:type="spellStart"/>
             <w:r>
               <w:rPr>
                 <w:rFonts w:ascii="Arial" w:hAnsi="Arial" w:cs="Arial"/>
@@ -1335,6 +1772,7 @@
               </w:rPr>
               <w:t>Jabatan</w:t>
             </w:r>
+            <w:proofErr w:type="spellEnd"/>
           </w:p>
         </w:tc>
         <w:tc>
@@ -1386,15 +1824,17 @@
                 <w:rFonts w:ascii="Arial" w:hAnsi="Arial" w:cs="Arial"/>
                 <w:szCs w:val="21"/>
               </w:rPr>
-              <w:t>${penanggung_jawab_</w:t>
-            </w:r>
-            <w:r>
-              <w:rPr>
-                <w:rFonts w:ascii="Arial" w:hAnsi="Arial" w:cs="Arial"/>
-                <w:szCs w:val="21"/>
-              </w:rPr>
-              <w:t>jabatan</w:t>
-            </w:r>
+              <w:t>${</w:t>
+            </w:r>
+            <w:proofErr w:type="spellStart"/>
+            <w:r>
+              <w:rPr>
+                <w:rFonts w:ascii="Arial" w:hAnsi="Arial" w:cs="Arial"/>
+                <w:szCs w:val="21"/>
+              </w:rPr>
+              <w:t>penanggung_jawab_jabatan</w:t>
+            </w:r>
+            <w:proofErr w:type="spellEnd"/>
             <w:r>
               <w:rPr>
                 <w:rFonts w:ascii="Arial" w:hAnsi="Arial" w:cs="Arial"/>
@@ -1427,6 +1867,7 @@
                 <w:lang w:val="en-AU"/>
               </w:rPr>
             </w:pPr>
+            <w:proofErr w:type="spellStart"/>
             <w:r>
               <w:rPr>
                 <w:rFonts w:ascii="Arial" w:hAnsi="Arial" w:cs="Arial"/>
@@ -1435,6 +1876,7 @@
               </w:rPr>
               <w:t>Alamat</w:t>
             </w:r>
+            <w:proofErr w:type="spellEnd"/>
           </w:p>
         </w:tc>
         <w:tc>
@@ -1576,17 +2018,17 @@
                 <w:rFonts w:ascii="Arial" w:hAnsi="Arial" w:cs="Arial"/>
                 <w:szCs w:val="21"/>
               </w:rPr>
-              <w:t>${penanggung_jawab_</w:t>
-            </w:r>
-            <w:r>
-              <w:rPr>
-                <w:rFonts w:ascii="Arial" w:hAnsi="Arial" w:cs="Arial"/>
-                <w:szCs w:val="21"/>
-              </w:rPr>
-              <w:t>email</w:t>
-            </w:r>
-            <w:bookmarkStart w:id="0" w:name="_GoBack"/>
-            <w:bookmarkEnd w:id="0"/>
+              <w:t>${</w:t>
+            </w:r>
+            <w:proofErr w:type="spellStart"/>
+            <w:r>
+              <w:rPr>
+                <w:rFonts w:ascii="Arial" w:hAnsi="Arial" w:cs="Arial"/>
+                <w:szCs w:val="21"/>
+              </w:rPr>
+              <w:t>penanggung_jawab_email</w:t>
+            </w:r>
+            <w:proofErr w:type="spellEnd"/>
             <w:r>
               <w:rPr>
                 <w:rFonts w:ascii="Arial" w:hAnsi="Arial" w:cs="Arial"/>
@@ -1713,7 +2155,25 @@
                 <w:szCs w:val="21"/>
                 <w:lang w:val="en-AU"/>
               </w:rPr>
-              <w:t>No. Telp / HP</w:t>
+              <w:t xml:space="preserve">No. </w:t>
+            </w:r>
+            <w:proofErr w:type="spellStart"/>
+            <w:r>
+              <w:rPr>
+                <w:rFonts w:ascii="Arial" w:hAnsi="Arial" w:cs="Arial"/>
+                <w:szCs w:val="21"/>
+                <w:lang w:val="en-AU"/>
+              </w:rPr>
+              <w:t>Telp</w:t>
+            </w:r>
+            <w:proofErr w:type="spellEnd"/>
+            <w:r>
+              <w:rPr>
+                <w:rFonts w:ascii="Arial" w:hAnsi="Arial" w:cs="Arial"/>
+                <w:szCs w:val="21"/>
+                <w:lang w:val="en-AU"/>
+              </w:rPr>
+              <w:t xml:space="preserve"> / HP</w:t>
             </w:r>
           </w:p>
         </w:tc>
@@ -1761,6 +2221,29 @@
                 <w:szCs w:val="21"/>
               </w:rPr>
             </w:pPr>
+            <w:r>
+              <w:rPr>
+                <w:rFonts w:ascii="Arial" w:hAnsi="Arial" w:cs="Arial"/>
+                <w:szCs w:val="21"/>
+              </w:rPr>
+              <w:t>${</w:t>
+            </w:r>
+            <w:proofErr w:type="spellStart"/>
+            <w:r>
+              <w:rPr>
+                <w:rFonts w:ascii="Arial" w:hAnsi="Arial" w:cs="Arial"/>
+                <w:szCs w:val="21"/>
+              </w:rPr>
+              <w:t>nomor_hp</w:t>
+            </w:r>
+            <w:proofErr w:type="spellEnd"/>
+            <w:r>
+              <w:rPr>
+                <w:rFonts w:ascii="Arial" w:hAnsi="Arial" w:cs="Arial"/>
+                <w:szCs w:val="21"/>
+              </w:rPr>
+              <w:t>}</w:t>
+            </w:r>
           </w:p>
         </w:tc>
         <w:tc>
@@ -1791,7 +2274,25 @@
                 <w:szCs w:val="21"/>
                 <w:lang w:val="en-AU"/>
               </w:rPr>
-              <w:t>No. Telp/HP</w:t>
+              <w:t xml:space="preserve">No. </w:t>
+            </w:r>
+            <w:proofErr w:type="spellStart"/>
+            <w:r>
+              <w:rPr>
+                <w:rFonts w:ascii="Arial" w:hAnsi="Arial" w:cs="Arial"/>
+                <w:szCs w:val="21"/>
+                <w:lang w:val="en-AU"/>
+              </w:rPr>
+              <w:t>Telp</w:t>
+            </w:r>
+            <w:proofErr w:type="spellEnd"/>
+            <w:r>
+              <w:rPr>
+                <w:rFonts w:ascii="Arial" w:hAnsi="Arial" w:cs="Arial"/>
+                <w:szCs w:val="21"/>
+                <w:lang w:val="en-AU"/>
+              </w:rPr>
+              <w:t>/HP</w:t>
             </w:r>
           </w:p>
         </w:tc>
@@ -1937,13 +2438,59 @@
                 <w:lang w:val="en-AU"/>
               </w:rPr>
             </w:pPr>
-            <w:r>
-              <w:rPr>
-                <w:rFonts w:ascii="Arial" w:hAnsi="Arial" w:cs="Arial"/>
-                <w:szCs w:val="21"/>
-                <w:lang w:val="en-AU"/>
-              </w:rPr>
-              <w:t>Merk dan tipe server</w:t>
+            <w:proofErr w:type="spellStart"/>
+            <w:r>
+              <w:rPr>
+                <w:rFonts w:ascii="Arial" w:hAnsi="Arial" w:cs="Arial"/>
+                <w:szCs w:val="21"/>
+                <w:lang w:val="en-AU"/>
+              </w:rPr>
+              <w:t>Merk</w:t>
+            </w:r>
+            <w:proofErr w:type="spellEnd"/>
+            <w:r>
+              <w:rPr>
+                <w:rFonts w:ascii="Arial" w:hAnsi="Arial" w:cs="Arial"/>
+                <w:szCs w:val="21"/>
+                <w:lang w:val="en-AU"/>
+              </w:rPr>
+              <w:t xml:space="preserve"> </w:t>
+            </w:r>
+            <w:proofErr w:type="spellStart"/>
+            <w:r>
+              <w:rPr>
+                <w:rFonts w:ascii="Arial" w:hAnsi="Arial" w:cs="Arial"/>
+                <w:szCs w:val="21"/>
+                <w:lang w:val="en-AU"/>
+              </w:rPr>
+              <w:t>dan</w:t>
+            </w:r>
+            <w:proofErr w:type="spellEnd"/>
+            <w:r>
+              <w:rPr>
+                <w:rFonts w:ascii="Arial" w:hAnsi="Arial" w:cs="Arial"/>
+                <w:szCs w:val="21"/>
+                <w:lang w:val="en-AU"/>
+              </w:rPr>
+              <w:t xml:space="preserve"> </w:t>
+            </w:r>
+            <w:proofErr w:type="spellStart"/>
+            <w:r>
+              <w:rPr>
+                <w:rFonts w:ascii="Arial" w:hAnsi="Arial" w:cs="Arial"/>
+                <w:szCs w:val="21"/>
+                <w:lang w:val="en-AU"/>
+              </w:rPr>
+              <w:t>tipe</w:t>
+            </w:r>
+            <w:proofErr w:type="spellEnd"/>
+            <w:r>
+              <w:rPr>
+                <w:rFonts w:ascii="Arial" w:hAnsi="Arial" w:cs="Arial"/>
+                <w:szCs w:val="21"/>
+                <w:lang w:val="en-AU"/>
+              </w:rPr>
+              <w:t xml:space="preserve"> server</w:t>
             </w:r>
           </w:p>
         </w:tc>
@@ -2013,13 +2560,23 @@
                 <w:lang w:val="en-AU"/>
               </w:rPr>
             </w:pPr>
-            <w:r>
-              <w:rPr>
-                <w:rFonts w:ascii="Arial" w:hAnsi="Arial" w:cs="Arial"/>
-                <w:szCs w:val="21"/>
-                <w:lang w:val="en-AU"/>
-              </w:rPr>
-              <w:t>Spesifikasi server</w:t>
+            <w:proofErr w:type="spellStart"/>
+            <w:r>
+              <w:rPr>
+                <w:rFonts w:ascii="Arial" w:hAnsi="Arial" w:cs="Arial"/>
+                <w:szCs w:val="21"/>
+                <w:lang w:val="en-AU"/>
+              </w:rPr>
+              <w:t>Spesifikasi</w:t>
+            </w:r>
+            <w:proofErr w:type="spellEnd"/>
+            <w:r>
+              <w:rPr>
+                <w:rFonts w:ascii="Arial" w:hAnsi="Arial" w:cs="Arial"/>
+                <w:szCs w:val="21"/>
+                <w:lang w:val="en-AU"/>
+              </w:rPr>
+              <w:t xml:space="preserve"> server</w:t>
             </w:r>
           </w:p>
         </w:tc>
@@ -2096,13 +2653,59 @@
                 <w:lang w:val="en-AU"/>
               </w:rPr>
             </w:pPr>
-            <w:r>
-              <w:rPr>
-                <w:rFonts w:ascii="Arial" w:hAnsi="Arial" w:cs="Arial"/>
-                <w:szCs w:val="21"/>
-                <w:lang w:val="en-AU"/>
-              </w:rPr>
-              <w:t>Aplikasi yang ada di dalam server</w:t>
+            <w:proofErr w:type="spellStart"/>
+            <w:r>
+              <w:rPr>
+                <w:rFonts w:ascii="Arial" w:hAnsi="Arial" w:cs="Arial"/>
+                <w:szCs w:val="21"/>
+                <w:lang w:val="en-AU"/>
+              </w:rPr>
+              <w:t>Aplikasi</w:t>
+            </w:r>
+            <w:proofErr w:type="spellEnd"/>
+            <w:r>
+              <w:rPr>
+                <w:rFonts w:ascii="Arial" w:hAnsi="Arial" w:cs="Arial"/>
+                <w:szCs w:val="21"/>
+                <w:lang w:val="en-AU"/>
+              </w:rPr>
+              <w:t xml:space="preserve"> yang </w:t>
+            </w:r>
+            <w:proofErr w:type="spellStart"/>
+            <w:r>
+              <w:rPr>
+                <w:rFonts w:ascii="Arial" w:hAnsi="Arial" w:cs="Arial"/>
+                <w:szCs w:val="21"/>
+                <w:lang w:val="en-AU"/>
+              </w:rPr>
+              <w:t>ada</w:t>
+            </w:r>
+            <w:proofErr w:type="spellEnd"/>
+            <w:r>
+              <w:rPr>
+                <w:rFonts w:ascii="Arial" w:hAnsi="Arial" w:cs="Arial"/>
+                <w:szCs w:val="21"/>
+                <w:lang w:val="en-AU"/>
+              </w:rPr>
+              <w:t xml:space="preserve"> di </w:t>
+            </w:r>
+            <w:proofErr w:type="spellStart"/>
+            <w:r>
+              <w:rPr>
+                <w:rFonts w:ascii="Arial" w:hAnsi="Arial" w:cs="Arial"/>
+                <w:szCs w:val="21"/>
+                <w:lang w:val="en-AU"/>
+              </w:rPr>
+              <w:t>dalam</w:t>
+            </w:r>
+            <w:proofErr w:type="spellEnd"/>
+            <w:r>
+              <w:rPr>
+                <w:rFonts w:ascii="Arial" w:hAnsi="Arial" w:cs="Arial"/>
+                <w:szCs w:val="21"/>
+                <w:lang w:val="en-AU"/>
+              </w:rPr>
+              <w:t xml:space="preserve"> server</w:t>
             </w:r>
           </w:p>
         </w:tc>
@@ -2175,14 +2778,34 @@
                 <w:lang w:val="en-AU"/>
               </w:rPr>
             </w:pPr>
-            <w:r>
-              <w:rPr>
-                <w:rFonts w:ascii="Arial" w:hAnsi="Arial" w:cs="Arial"/>
-                <w:szCs w:val="21"/>
-                <w:lang w:val="en-AU"/>
-              </w:rPr>
-              <w:t>Deskripsi aplikasi</w:t>
-            </w:r>
+            <w:proofErr w:type="spellStart"/>
+            <w:r>
+              <w:rPr>
+                <w:rFonts w:ascii="Arial" w:hAnsi="Arial" w:cs="Arial"/>
+                <w:szCs w:val="21"/>
+                <w:lang w:val="en-AU"/>
+              </w:rPr>
+              <w:t>Deskripsi</w:t>
+            </w:r>
+            <w:proofErr w:type="spellEnd"/>
+            <w:r>
+              <w:rPr>
+                <w:rFonts w:ascii="Arial" w:hAnsi="Arial" w:cs="Arial"/>
+                <w:szCs w:val="21"/>
+                <w:lang w:val="en-AU"/>
+              </w:rPr>
+              <w:t xml:space="preserve"> </w:t>
+            </w:r>
+            <w:proofErr w:type="spellStart"/>
+            <w:r>
+              <w:rPr>
+                <w:rFonts w:ascii="Arial" w:hAnsi="Arial" w:cs="Arial"/>
+                <w:szCs w:val="21"/>
+                <w:lang w:val="en-AU"/>
+              </w:rPr>
+              <w:t>aplikasi</w:t>
+            </w:r>
+            <w:proofErr w:type="spellEnd"/>
           </w:p>
         </w:tc>
         <w:tc>
@@ -2315,13 +2938,473 @@
                 <w:lang w:val="id-ID"/>
               </w:rPr>
             </w:pPr>
-            <w:r>
-              <w:rPr>
-                <w:rFonts w:ascii="Arial" w:hAnsi="Arial" w:cs="Arial"/>
-                <w:szCs w:val="21"/>
-                <w:lang w:val="en-AU"/>
-              </w:rPr>
-              <w:t xml:space="preserve">Dengan ini saya menyatakan bahwa data di atas adalah benar. Saya telah membaca dan setuju untuk mematuhi semua aturan yang ditentukan dan berlaku bagi seluruh pengguna fasilitas layanan Data Center </w:t>
+            <w:proofErr w:type="spellStart"/>
+            <w:r>
+              <w:rPr>
+                <w:rFonts w:ascii="Arial" w:hAnsi="Arial" w:cs="Arial"/>
+                <w:szCs w:val="21"/>
+                <w:lang w:val="en-AU"/>
+              </w:rPr>
+              <w:t>Dengan</w:t>
+            </w:r>
+            <w:proofErr w:type="spellEnd"/>
+            <w:r>
+              <w:rPr>
+                <w:rFonts w:ascii="Arial" w:hAnsi="Arial" w:cs="Arial"/>
+                <w:szCs w:val="21"/>
+                <w:lang w:val="en-AU"/>
+              </w:rPr>
+              <w:t xml:space="preserve"> </w:t>
+            </w:r>
+            <w:proofErr w:type="spellStart"/>
+            <w:r>
+              <w:rPr>
+                <w:rFonts w:ascii="Arial" w:hAnsi="Arial" w:cs="Arial"/>
+                <w:szCs w:val="21"/>
+                <w:lang w:val="en-AU"/>
+              </w:rPr>
+              <w:t>ini</w:t>
+            </w:r>
+            <w:proofErr w:type="spellEnd"/>
+            <w:r>
+              <w:rPr>
+                <w:rFonts w:ascii="Arial" w:hAnsi="Arial" w:cs="Arial"/>
+                <w:szCs w:val="21"/>
+                <w:lang w:val="en-AU"/>
+              </w:rPr>
+              <w:t xml:space="preserve"> </w:t>
+            </w:r>
+            <w:proofErr w:type="spellStart"/>
+            <w:r>
+              <w:rPr>
+                <w:rFonts w:ascii="Arial" w:hAnsi="Arial" w:cs="Arial"/>
+                <w:szCs w:val="21"/>
+                <w:lang w:val="en-AU"/>
+              </w:rPr>
+              <w:t>saya</w:t>
+            </w:r>
+            <w:proofErr w:type="spellEnd"/>
+            <w:r>
+              <w:rPr>
+                <w:rFonts w:ascii="Arial" w:hAnsi="Arial" w:cs="Arial"/>
+                <w:szCs w:val="21"/>
+                <w:lang w:val="en-AU"/>
+              </w:rPr>
+              <w:t xml:space="preserve"> </w:t>
+            </w:r>
+            <w:proofErr w:type="spellStart"/>
+            <w:r>
+              <w:rPr>
+                <w:rFonts w:ascii="Arial" w:hAnsi="Arial" w:cs="Arial"/>
+                <w:szCs w:val="21"/>
+                <w:lang w:val="en-AU"/>
+              </w:rPr>
+              <w:t>menyatakan</w:t>
+            </w:r>
+            <w:proofErr w:type="spellEnd"/>
+            <w:r>
+              <w:rPr>
+                <w:rFonts w:ascii="Arial" w:hAnsi="Arial" w:cs="Arial"/>
+                <w:szCs w:val="21"/>
+                <w:lang w:val="en-AU"/>
+              </w:rPr>
+              <w:t xml:space="preserve"> </w:t>
+            </w:r>
+            <w:proofErr w:type="spellStart"/>
+            <w:r>
+              <w:rPr>
+                <w:rFonts w:ascii="Arial" w:hAnsi="Arial" w:cs="Arial"/>
+                <w:szCs w:val="21"/>
+                <w:lang w:val="en-AU"/>
+              </w:rPr>
+              <w:t>bahwa</w:t>
+            </w:r>
+            <w:proofErr w:type="spellEnd"/>
+            <w:r>
+              <w:rPr>
+                <w:rFonts w:ascii="Arial" w:hAnsi="Arial" w:cs="Arial"/>
+                <w:szCs w:val="21"/>
+                <w:lang w:val="en-AU"/>
+              </w:rPr>
+              <w:t xml:space="preserve"> data di </w:t>
+            </w:r>
+            <w:proofErr w:type="spellStart"/>
+            <w:r>
+              <w:rPr>
+                <w:rFonts w:ascii="Arial" w:hAnsi="Arial" w:cs="Arial"/>
+                <w:szCs w:val="21"/>
+                <w:lang w:val="en-AU"/>
+              </w:rPr>
+              <w:t>atas</w:t>
+            </w:r>
+            <w:proofErr w:type="spellEnd"/>
+            <w:r>
+              <w:rPr>
+                <w:rFonts w:ascii="Arial" w:hAnsi="Arial" w:cs="Arial"/>
+                <w:szCs w:val="21"/>
+                <w:lang w:val="en-AU"/>
+              </w:rPr>
+              <w:t xml:space="preserve"> </w:t>
+            </w:r>
+            <w:proofErr w:type="spellStart"/>
+            <w:r>
+              <w:rPr>
+                <w:rFonts w:ascii="Arial" w:hAnsi="Arial" w:cs="Arial"/>
+                <w:szCs w:val="21"/>
+                <w:lang w:val="en-AU"/>
+              </w:rPr>
+              <w:t>adalah</w:t>
+            </w:r>
+            <w:proofErr w:type="spellEnd"/>
+            <w:r>
+              <w:rPr>
+                <w:rFonts w:ascii="Arial" w:hAnsi="Arial" w:cs="Arial"/>
+                <w:szCs w:val="21"/>
+                <w:lang w:val="en-AU"/>
+              </w:rPr>
+              <w:t xml:space="preserve"> </w:t>
+            </w:r>
+            <w:proofErr w:type="spellStart"/>
+            <w:r>
+              <w:rPr>
+                <w:rFonts w:ascii="Arial" w:hAnsi="Arial" w:cs="Arial"/>
+                <w:szCs w:val="21"/>
+                <w:lang w:val="en-AU"/>
+              </w:rPr>
+              <w:t>benar</w:t>
+            </w:r>
+            <w:proofErr w:type="spellEnd"/>
+            <w:r>
+              <w:rPr>
+                <w:rFonts w:ascii="Arial" w:hAnsi="Arial" w:cs="Arial"/>
+                <w:szCs w:val="21"/>
+                <w:lang w:val="en-AU"/>
+              </w:rPr>
+              <w:t xml:space="preserve">. </w:t>
+            </w:r>
+            <w:proofErr w:type="spellStart"/>
+            <w:r>
+              <w:rPr>
+                <w:rFonts w:ascii="Arial" w:hAnsi="Arial" w:cs="Arial"/>
+                <w:szCs w:val="21"/>
+                <w:lang w:val="en-AU"/>
+              </w:rPr>
+              <w:t>Saya</w:t>
+            </w:r>
+            <w:proofErr w:type="spellEnd"/>
+            <w:r>
+              <w:rPr>
+                <w:rFonts w:ascii="Arial" w:hAnsi="Arial" w:cs="Arial"/>
+                <w:szCs w:val="21"/>
+                <w:lang w:val="en-AU"/>
+              </w:rPr>
+              <w:t xml:space="preserve"> </w:t>
+            </w:r>
+            <w:proofErr w:type="spellStart"/>
+            <w:r>
+              <w:rPr>
+                <w:rFonts w:ascii="Arial" w:hAnsi="Arial" w:cs="Arial"/>
+                <w:szCs w:val="21"/>
+                <w:lang w:val="en-AU"/>
+              </w:rPr>
+              <w:t>telah</w:t>
+            </w:r>
+            <w:proofErr w:type="spellEnd"/>
+            <w:r>
+              <w:rPr>
+                <w:rFonts w:ascii="Arial" w:hAnsi="Arial" w:cs="Arial"/>
+                <w:szCs w:val="21"/>
+                <w:lang w:val="en-AU"/>
+              </w:rPr>
+              <w:t xml:space="preserve"> </w:t>
+            </w:r>
+            <w:proofErr w:type="spellStart"/>
+            <w:r>
+              <w:rPr>
+                <w:rFonts w:ascii="Arial" w:hAnsi="Arial" w:cs="Arial"/>
+                <w:szCs w:val="21"/>
+                <w:lang w:val="en-AU"/>
+              </w:rPr>
+              <w:t>membaca</w:t>
+            </w:r>
+            <w:proofErr w:type="spellEnd"/>
+            <w:r>
+              <w:rPr>
+                <w:rFonts w:ascii="Arial" w:hAnsi="Arial" w:cs="Arial"/>
+                <w:szCs w:val="21"/>
+                <w:lang w:val="en-AU"/>
+              </w:rPr>
+              <w:t xml:space="preserve"> </w:t>
+            </w:r>
+            <w:proofErr w:type="spellStart"/>
+            <w:r>
+              <w:rPr>
+                <w:rFonts w:ascii="Arial" w:hAnsi="Arial" w:cs="Arial"/>
+                <w:szCs w:val="21"/>
+                <w:lang w:val="en-AU"/>
+              </w:rPr>
+              <w:t>dan</w:t>
+            </w:r>
+            <w:proofErr w:type="spellEnd"/>
+            <w:r>
+              <w:rPr>
+                <w:rFonts w:ascii="Arial" w:hAnsi="Arial" w:cs="Arial"/>
+                <w:szCs w:val="21"/>
+                <w:lang w:val="en-AU"/>
+              </w:rPr>
+              <w:t xml:space="preserve"> </w:t>
+            </w:r>
+            <w:proofErr w:type="spellStart"/>
+            <w:r>
+              <w:rPr>
+                <w:rFonts w:ascii="Arial" w:hAnsi="Arial" w:cs="Arial"/>
+                <w:szCs w:val="21"/>
+                <w:lang w:val="en-AU"/>
+              </w:rPr>
+              <w:t>setuju</w:t>
+            </w:r>
+            <w:proofErr w:type="spellEnd"/>
+            <w:r>
+              <w:rPr>
+                <w:rFonts w:ascii="Arial" w:hAnsi="Arial" w:cs="Arial"/>
+                <w:szCs w:val="21"/>
+                <w:lang w:val="en-AU"/>
+              </w:rPr>
+              <w:t xml:space="preserve"> </w:t>
+            </w:r>
+            <w:proofErr w:type="spellStart"/>
+            <w:r>
+              <w:rPr>
+                <w:rFonts w:ascii="Arial" w:hAnsi="Arial" w:cs="Arial"/>
+                <w:szCs w:val="21"/>
+                <w:lang w:val="en-AU"/>
+              </w:rPr>
+              <w:t>untuk</w:t>
+            </w:r>
+            <w:proofErr w:type="spellEnd"/>
+            <w:r>
+              <w:rPr>
+                <w:rFonts w:ascii="Arial" w:hAnsi="Arial" w:cs="Arial"/>
+                <w:szCs w:val="21"/>
+                <w:lang w:val="en-AU"/>
+              </w:rPr>
+              <w:t xml:space="preserve"> </w:t>
+            </w:r>
+            <w:proofErr w:type="spellStart"/>
+            <w:r>
+              <w:rPr>
+                <w:rFonts w:ascii="Arial" w:hAnsi="Arial" w:cs="Arial"/>
+                <w:szCs w:val="21"/>
+                <w:lang w:val="en-AU"/>
+              </w:rPr>
+              <w:t>mematuhi</w:t>
+            </w:r>
+            <w:proofErr w:type="spellEnd"/>
+            <w:r>
+              <w:rPr>
+                <w:rFonts w:ascii="Arial" w:hAnsi="Arial" w:cs="Arial"/>
+                <w:szCs w:val="21"/>
+                <w:lang w:val="en-AU"/>
+              </w:rPr>
+              <w:t xml:space="preserve"> </w:t>
+            </w:r>
+            <w:proofErr w:type="spellStart"/>
+            <w:r>
+              <w:rPr>
+                <w:rFonts w:ascii="Arial" w:hAnsi="Arial" w:cs="Arial"/>
+                <w:szCs w:val="21"/>
+                <w:lang w:val="en-AU"/>
+              </w:rPr>
+              <w:t>semua</w:t>
+            </w:r>
+            <w:proofErr w:type="spellEnd"/>
+            <w:r>
+              <w:rPr>
+                <w:rFonts w:ascii="Arial" w:hAnsi="Arial" w:cs="Arial"/>
+                <w:szCs w:val="21"/>
+                <w:lang w:val="en-AU"/>
+              </w:rPr>
+              <w:t xml:space="preserve"> </w:t>
+            </w:r>
+            <w:proofErr w:type="spellStart"/>
+            <w:r>
+              <w:rPr>
+                <w:rFonts w:ascii="Arial" w:hAnsi="Arial" w:cs="Arial"/>
+                <w:szCs w:val="21"/>
+                <w:lang w:val="en-AU"/>
+              </w:rPr>
+              <w:t>aturan</w:t>
+            </w:r>
+            <w:proofErr w:type="spellEnd"/>
+            <w:r>
+              <w:rPr>
+                <w:rFonts w:ascii="Arial" w:hAnsi="Arial" w:cs="Arial"/>
+                <w:szCs w:val="21"/>
+                <w:lang w:val="en-AU"/>
+              </w:rPr>
+              <w:t xml:space="preserve"> yang </w:t>
+            </w:r>
+            <w:proofErr w:type="spellStart"/>
+            <w:r>
+              <w:rPr>
+                <w:rFonts w:ascii="Arial" w:hAnsi="Arial" w:cs="Arial"/>
+                <w:szCs w:val="21"/>
+                <w:lang w:val="en-AU"/>
+              </w:rPr>
+              <w:t>ditentukan</w:t>
+            </w:r>
+            <w:proofErr w:type="spellEnd"/>
+            <w:r>
+              <w:rPr>
+                <w:rFonts w:ascii="Arial" w:hAnsi="Arial" w:cs="Arial"/>
+                <w:szCs w:val="21"/>
+                <w:lang w:val="en-AU"/>
+              </w:rPr>
+              <w:t xml:space="preserve"> </w:t>
+            </w:r>
+            <w:proofErr w:type="spellStart"/>
+            <w:r>
+              <w:rPr>
+                <w:rFonts w:ascii="Arial" w:hAnsi="Arial" w:cs="Arial"/>
+                <w:szCs w:val="21"/>
+                <w:lang w:val="en-AU"/>
+              </w:rPr>
+              <w:t>dan</w:t>
+            </w:r>
+            <w:proofErr w:type="spellEnd"/>
+            <w:r>
+              <w:rPr>
+                <w:rFonts w:ascii="Arial" w:hAnsi="Arial" w:cs="Arial"/>
+                <w:szCs w:val="21"/>
+                <w:lang w:val="en-AU"/>
+              </w:rPr>
+              <w:t xml:space="preserve"> </w:t>
+            </w:r>
+            <w:proofErr w:type="spellStart"/>
+            <w:r>
+              <w:rPr>
+                <w:rFonts w:ascii="Arial" w:hAnsi="Arial" w:cs="Arial"/>
+                <w:szCs w:val="21"/>
+                <w:lang w:val="en-AU"/>
+              </w:rPr>
+              <w:t>berlaku</w:t>
+            </w:r>
+            <w:proofErr w:type="spellEnd"/>
+            <w:r>
+              <w:rPr>
+                <w:rFonts w:ascii="Arial" w:hAnsi="Arial" w:cs="Arial"/>
+                <w:szCs w:val="21"/>
+                <w:lang w:val="en-AU"/>
+              </w:rPr>
+              <w:t xml:space="preserve"> </w:t>
+            </w:r>
+            <w:proofErr w:type="spellStart"/>
+            <w:r>
+              <w:rPr>
+                <w:rFonts w:ascii="Arial" w:hAnsi="Arial" w:cs="Arial"/>
+                <w:szCs w:val="21"/>
+                <w:lang w:val="en-AU"/>
+              </w:rPr>
+              <w:t>bagi</w:t>
+            </w:r>
+            <w:proofErr w:type="spellEnd"/>
+            <w:r>
+              <w:rPr>
+                <w:rFonts w:ascii="Arial" w:hAnsi="Arial" w:cs="Arial"/>
+                <w:szCs w:val="21"/>
+                <w:lang w:val="en-AU"/>
+              </w:rPr>
+              <w:t xml:space="preserve"> </w:t>
+            </w:r>
+            <w:proofErr w:type="spellStart"/>
+            <w:r>
+              <w:rPr>
+                <w:rFonts w:ascii="Arial" w:hAnsi="Arial" w:cs="Arial"/>
+                <w:szCs w:val="21"/>
+                <w:lang w:val="en-AU"/>
+              </w:rPr>
+              <w:t>seluruh</w:t>
+            </w:r>
+            <w:proofErr w:type="spellEnd"/>
+            <w:r>
+              <w:rPr>
+                <w:rFonts w:ascii="Arial" w:hAnsi="Arial" w:cs="Arial"/>
+                <w:szCs w:val="21"/>
+                <w:lang w:val="en-AU"/>
+              </w:rPr>
+              <w:t xml:space="preserve"> </w:t>
+            </w:r>
+            <w:proofErr w:type="spellStart"/>
+            <w:r>
+              <w:rPr>
+                <w:rFonts w:ascii="Arial" w:hAnsi="Arial" w:cs="Arial"/>
+                <w:szCs w:val="21"/>
+                <w:lang w:val="en-AU"/>
+              </w:rPr>
+              <w:t>pengguna</w:t>
+            </w:r>
+            <w:proofErr w:type="spellEnd"/>
+            <w:r>
+              <w:rPr>
+                <w:rFonts w:ascii="Arial" w:hAnsi="Arial" w:cs="Arial"/>
+                <w:szCs w:val="21"/>
+                <w:lang w:val="en-AU"/>
+              </w:rPr>
+              <w:t xml:space="preserve"> </w:t>
+            </w:r>
+            <w:proofErr w:type="spellStart"/>
+            <w:r>
+              <w:rPr>
+                <w:rFonts w:ascii="Arial" w:hAnsi="Arial" w:cs="Arial"/>
+                <w:szCs w:val="21"/>
+                <w:lang w:val="en-AU"/>
+              </w:rPr>
+              <w:t>fasilitas</w:t>
+            </w:r>
+            <w:proofErr w:type="spellEnd"/>
+            <w:r>
+              <w:rPr>
+                <w:rFonts w:ascii="Arial" w:hAnsi="Arial" w:cs="Arial"/>
+                <w:szCs w:val="21"/>
+                <w:lang w:val="en-AU"/>
+              </w:rPr>
+              <w:t xml:space="preserve"> </w:t>
+            </w:r>
+            <w:proofErr w:type="spellStart"/>
+            <w:r>
+              <w:rPr>
+                <w:rFonts w:ascii="Arial" w:hAnsi="Arial" w:cs="Arial"/>
+                <w:szCs w:val="21"/>
+                <w:lang w:val="en-AU"/>
+              </w:rPr>
+              <w:t>layanan</w:t>
+            </w:r>
+            <w:proofErr w:type="spellEnd"/>
+            <w:r>
+              <w:rPr>
+                <w:rFonts w:ascii="Arial" w:hAnsi="Arial" w:cs="Arial"/>
+                <w:szCs w:val="21"/>
+                <w:lang w:val="en-AU"/>
+              </w:rPr>
+              <w:t xml:space="preserve"> Data </w:t>
+            </w:r>
+            <w:proofErr w:type="spellStart"/>
+            <w:r>
+              <w:rPr>
+                <w:rFonts w:ascii="Arial" w:hAnsi="Arial" w:cs="Arial"/>
+                <w:szCs w:val="21"/>
+                <w:lang w:val="en-AU"/>
+              </w:rPr>
+              <w:t>Center</w:t>
+            </w:r>
+            <w:proofErr w:type="spellEnd"/>
+            <w:r>
+              <w:rPr>
+                <w:rFonts w:ascii="Arial" w:hAnsi="Arial" w:cs="Arial"/>
+                <w:szCs w:val="21"/>
+                <w:lang w:val="en-AU"/>
+              </w:rPr>
+              <w:t xml:space="preserve"> </w:t>
             </w:r>
             <w:r>
               <w:rPr>
@@ -2361,6 +3444,7 @@
                 <w:lang w:val="en-AU"/>
               </w:rPr>
             </w:pPr>
+            <w:proofErr w:type="spellStart"/>
             <w:r>
               <w:rPr>
                 <w:rFonts w:ascii="Arial" w:hAnsi="Arial" w:cs="Arial"/>
@@ -2368,7 +3452,16 @@
                 <w:lang w:val="en-AU"/>
               </w:rPr>
               <w:lastRenderedPageBreak/>
-              <w:t>Mengetahui,</w:t>
+              <w:t>Mengetahui</w:t>
+            </w:r>
+            <w:proofErr w:type="spellEnd"/>
+            <w:r>
+              <w:rPr>
+                <w:rFonts w:ascii="Arial" w:hAnsi="Arial" w:cs="Arial"/>
+                <w:szCs w:val="21"/>
+                <w:lang w:val="en-AU"/>
+              </w:rPr>
+              <w:t>,</w:t>
             </w:r>
           </w:p>
           <w:p>
@@ -2380,13 +3473,23 @@
                 <w:lang w:val="id-ID"/>
               </w:rPr>
             </w:pPr>
-            <w:r>
-              <w:rPr>
-                <w:rFonts w:ascii="Arial" w:hAnsi="Arial" w:cs="Arial"/>
-                <w:szCs w:val="21"/>
-                <w:lang w:val="en-AU"/>
-              </w:rPr>
-              <w:t xml:space="preserve">Kepala </w:t>
+            <w:proofErr w:type="spellStart"/>
+            <w:r>
+              <w:rPr>
+                <w:rFonts w:ascii="Arial" w:hAnsi="Arial" w:cs="Arial"/>
+                <w:szCs w:val="21"/>
+                <w:lang w:val="en-AU"/>
+              </w:rPr>
+              <w:t>Kepala</w:t>
+            </w:r>
+            <w:proofErr w:type="spellEnd"/>
+            <w:r>
+              <w:rPr>
+                <w:rFonts w:ascii="Arial" w:hAnsi="Arial" w:cs="Arial"/>
+                <w:szCs w:val="21"/>
+                <w:lang w:val="en-AU"/>
+              </w:rPr>
+              <w:t xml:space="preserve"> </w:t>
             </w:r>
             <w:r>
               <w:rPr>
@@ -2502,14 +3605,52 @@
                 <w:lang w:val="en-AU"/>
               </w:rPr>
             </w:pPr>
-            <w:r>
-              <w:rPr>
-                <w:rFonts w:ascii="Arial" w:hAnsi="Arial" w:cs="Arial"/>
-                <w:szCs w:val="21"/>
-                <w:lang w:val="en-AU"/>
-              </w:rPr>
-              <w:t>Penanggung Jawab Administratif</w:t>
-            </w:r>
+            <w:proofErr w:type="spellStart"/>
+            <w:r>
+              <w:rPr>
+                <w:rFonts w:ascii="Arial" w:hAnsi="Arial" w:cs="Arial"/>
+                <w:szCs w:val="21"/>
+                <w:lang w:val="en-AU"/>
+              </w:rPr>
+              <w:t>Penanggung</w:t>
+            </w:r>
+            <w:proofErr w:type="spellEnd"/>
+            <w:r>
+              <w:rPr>
+                <w:rFonts w:ascii="Arial" w:hAnsi="Arial" w:cs="Arial"/>
+                <w:szCs w:val="21"/>
+                <w:lang w:val="en-AU"/>
+              </w:rPr>
+              <w:t xml:space="preserve"> </w:t>
+            </w:r>
+            <w:proofErr w:type="spellStart"/>
+            <w:r>
+              <w:rPr>
+                <w:rFonts w:ascii="Arial" w:hAnsi="Arial" w:cs="Arial"/>
+                <w:szCs w:val="21"/>
+                <w:lang w:val="en-AU"/>
+              </w:rPr>
+              <w:t>Jawab</w:t>
+            </w:r>
+            <w:proofErr w:type="spellEnd"/>
+            <w:r>
+              <w:rPr>
+                <w:rFonts w:ascii="Arial" w:hAnsi="Arial" w:cs="Arial"/>
+                <w:szCs w:val="21"/>
+                <w:lang w:val="en-AU"/>
+              </w:rPr>
+              <w:t xml:space="preserve"> </w:t>
+            </w:r>
+            <w:proofErr w:type="spellStart"/>
+            <w:r>
+              <w:rPr>
+                <w:rFonts w:ascii="Arial" w:hAnsi="Arial" w:cs="Arial"/>
+                <w:szCs w:val="21"/>
+                <w:lang w:val="en-AU"/>
+              </w:rPr>
+              <w:t>Administratif</w:t>
+            </w:r>
+            <w:proofErr w:type="spellEnd"/>
           </w:p>
           <w:p>
             <w:pPr>
@@ -2641,31 +3782,79 @@
                 <w:lang w:val="en-AU"/>
               </w:rPr>
             </w:pPr>
-            <w:r>
-              <w:rPr>
-                <w:rFonts w:ascii="Arial" w:hAnsi="Arial" w:cs="Arial"/>
-                <w:szCs w:val="21"/>
-                <w:lang w:val="en-AU"/>
-              </w:rPr>
-              <w:t xml:space="preserve">Diterima tanggal  </w:t>
-            </w:r>
-          </w:p>
-          <w:p>
-            <w:pPr>
-              <w:rPr>
-                <w:rFonts w:ascii="Arial" w:hAnsi="Arial" w:cs="Arial"/>
-                <w:szCs w:val="21"/>
-                <w:lang w:val="en-AU"/>
-              </w:rPr>
-            </w:pPr>
-            <w:r>
-              <w:rPr>
-                <w:rFonts w:ascii="Arial" w:hAnsi="Arial" w:cs="Arial"/>
-                <w:szCs w:val="21"/>
-                <w:lang w:val="en-AU"/>
-              </w:rPr>
-              <w:t>Diproses tanggal</w:t>
-            </w:r>
+            <w:proofErr w:type="spellStart"/>
+            <w:r>
+              <w:rPr>
+                <w:rFonts w:ascii="Arial" w:hAnsi="Arial" w:cs="Arial"/>
+                <w:szCs w:val="21"/>
+                <w:lang w:val="en-AU"/>
+              </w:rPr>
+              <w:t>Diterima</w:t>
+            </w:r>
+            <w:proofErr w:type="spellEnd"/>
+            <w:r>
+              <w:rPr>
+                <w:rFonts w:ascii="Arial" w:hAnsi="Arial" w:cs="Arial"/>
+                <w:szCs w:val="21"/>
+                <w:lang w:val="en-AU"/>
+              </w:rPr>
+              <w:t xml:space="preserve"> </w:t>
+            </w:r>
+            <w:proofErr w:type="spellStart"/>
+            <w:r>
+              <w:rPr>
+                <w:rFonts w:ascii="Arial" w:hAnsi="Arial" w:cs="Arial"/>
+                <w:szCs w:val="21"/>
+                <w:lang w:val="en-AU"/>
+              </w:rPr>
+              <w:t>tanggal</w:t>
+            </w:r>
+            <w:proofErr w:type="spellEnd"/>
+            <w:r>
+              <w:rPr>
+                <w:rFonts w:ascii="Arial" w:hAnsi="Arial" w:cs="Arial"/>
+                <w:szCs w:val="21"/>
+                <w:lang w:val="en-AU"/>
+              </w:rPr>
+              <w:t xml:space="preserve">  </w:t>
+            </w:r>
+          </w:p>
+          <w:p>
+            <w:pPr>
+              <w:rPr>
+                <w:rFonts w:ascii="Arial" w:hAnsi="Arial" w:cs="Arial"/>
+                <w:szCs w:val="21"/>
+                <w:lang w:val="en-AU"/>
+              </w:rPr>
+            </w:pPr>
+            <w:proofErr w:type="spellStart"/>
+            <w:r>
+              <w:rPr>
+                <w:rFonts w:ascii="Arial" w:hAnsi="Arial" w:cs="Arial"/>
+                <w:szCs w:val="21"/>
+                <w:lang w:val="en-AU"/>
+              </w:rPr>
+              <w:t>Diproses</w:t>
+            </w:r>
+            <w:proofErr w:type="spellEnd"/>
+            <w:r>
+              <w:rPr>
+                <w:rFonts w:ascii="Arial" w:hAnsi="Arial" w:cs="Arial"/>
+                <w:szCs w:val="21"/>
+                <w:lang w:val="en-AU"/>
+              </w:rPr>
+              <w:t xml:space="preserve"> </w:t>
+            </w:r>
+            <w:proofErr w:type="spellStart"/>
+            <w:r>
+              <w:rPr>
+                <w:rFonts w:ascii="Arial" w:hAnsi="Arial" w:cs="Arial"/>
+                <w:szCs w:val="21"/>
+                <w:lang w:val="en-AU"/>
+              </w:rPr>
+              <w:t>tanggal</w:t>
+            </w:r>
+            <w:proofErr w:type="spellEnd"/>
           </w:p>
         </w:tc>
         <w:tc>
@@ -2683,6 +3872,7 @@
                 <w:lang w:val="en-AU"/>
               </w:rPr>
             </w:pPr>
+            <w:proofErr w:type="gramStart"/>
             <w:r>
               <w:rPr>
                 <w:rFonts w:ascii="Arial" w:hAnsi="Arial" w:cs="Arial"/>
@@ -2697,7 +3887,34 @@
                 <w:szCs w:val="21"/>
                 <w:lang w:val="en-AU"/>
               </w:rPr>
-              <w:t>${tanggal}</w:t>
+              <w:t>$</w:t>
+            </w:r>
+            <w:proofErr w:type="gramEnd"/>
+            <w:r>
+              <w:rPr>
+                <w:rFonts w:ascii="Arial" w:hAnsi="Arial" w:cs="Arial"/>
+                <w:szCs w:val="21"/>
+                <w:lang w:val="en-AU"/>
+              </w:rPr>
+              <w:t>{</w:t>
+            </w:r>
+            <w:proofErr w:type="spellStart"/>
+            <w:r>
+              <w:rPr>
+                <w:rFonts w:ascii="Arial" w:hAnsi="Arial" w:cs="Arial"/>
+                <w:szCs w:val="21"/>
+                <w:lang w:val="en-AU"/>
+              </w:rPr>
+              <w:t>tanggal</w:t>
+            </w:r>
+            <w:proofErr w:type="spellEnd"/>
+            <w:r>
+              <w:rPr>
+                <w:rFonts w:ascii="Arial" w:hAnsi="Arial" w:cs="Arial"/>
+                <w:szCs w:val="21"/>
+                <w:lang w:val="en-AU"/>
+              </w:rPr>
+              <w:t>}</w:t>
             </w:r>
           </w:p>
           <w:p>
@@ -2720,7 +3937,23 @@
                 <w:rFonts w:ascii="Arial" w:hAnsi="Arial" w:cs="Arial"/>
                 <w:szCs w:val="21"/>
               </w:rPr>
-              <w:t>${approval_date}</w:t>
+              <w:t>${</w:t>
+            </w:r>
+            <w:proofErr w:type="spellStart"/>
+            <w:r>
+              <w:rPr>
+                <w:rFonts w:ascii="Arial" w:hAnsi="Arial" w:cs="Arial"/>
+                <w:szCs w:val="21"/>
+              </w:rPr>
+              <w:t>approval_date</w:t>
+            </w:r>
+            <w:proofErr w:type="spellEnd"/>
+            <w:r>
+              <w:rPr>
+                <w:rFonts w:ascii="Arial" w:hAnsi="Arial" w:cs="Arial"/>
+                <w:szCs w:val="21"/>
+              </w:rPr>
+              <w:t>}</w:t>
             </w:r>
           </w:p>
         </w:tc>
@@ -2769,24 +4002,92 @@
           </w:p>
           <w:p>
             <w:pPr>
+              <w:spacing w:after="0"/>
               <w:jc w:val="center"/>
               <w:rPr>
                 <w:rFonts w:ascii="Arial" w:hAnsi="Arial" w:cs="Arial"/>
-                <w:szCs w:val="21"/>
-                <w:lang w:val="en-AU"/>
-              </w:rPr>
-            </w:pPr>
-            <w:r>
-              <w:rPr>
-                <w:rFonts w:ascii="Arial" w:hAnsi="Arial" w:cs="Arial"/>
-                <w:szCs w:val="21"/>
-                <w:lang w:val="en-AU"/>
-              </w:rPr>
-              <w:t>___________________</w:t>
-            </w:r>
-          </w:p>
-          <w:p>
-            <w:pPr>
+                <w:sz w:val="20"/>
+                <w:lang w:val="en-AU"/>
+              </w:rPr>
+            </w:pPr>
+            <w:proofErr w:type="spellStart"/>
+            <w:r>
+              <w:rPr>
+                <w:rFonts w:ascii="Arial" w:hAnsi="Arial" w:cs="Arial"/>
+                <w:sz w:val="20"/>
+                <w:lang w:val="en-AU"/>
+              </w:rPr>
+              <w:t>Damar</w:t>
+            </w:r>
+            <w:proofErr w:type="spellEnd"/>
+            <w:r>
+              <w:rPr>
+                <w:rFonts w:ascii="Arial" w:hAnsi="Arial" w:cs="Arial"/>
+                <w:sz w:val="20"/>
+                <w:lang w:val="en-AU"/>
+              </w:rPr>
+              <w:t xml:space="preserve"> </w:t>
+            </w:r>
+            <w:proofErr w:type="spellStart"/>
+            <w:r>
+              <w:rPr>
+                <w:rFonts w:ascii="Arial" w:hAnsi="Arial" w:cs="Arial"/>
+                <w:sz w:val="20"/>
+                <w:lang w:val="en-AU"/>
+              </w:rPr>
+              <w:t>Wisnu</w:t>
+            </w:r>
+            <w:proofErr w:type="spellEnd"/>
+            <w:r>
+              <w:rPr>
+                <w:rFonts w:ascii="Arial" w:hAnsi="Arial" w:cs="Arial"/>
+                <w:sz w:val="20"/>
+                <w:lang w:val="en-AU"/>
+              </w:rPr>
+              <w:t xml:space="preserve"> </w:t>
+            </w:r>
+            <w:proofErr w:type="spellStart"/>
+            <w:r>
+              <w:rPr>
+                <w:rFonts w:ascii="Arial" w:hAnsi="Arial" w:cs="Arial"/>
+                <w:sz w:val="20"/>
+                <w:lang w:val="en-AU"/>
+              </w:rPr>
+              <w:t>Candra</w:t>
+            </w:r>
+            <w:proofErr w:type="spellEnd"/>
+            <w:r>
+              <w:rPr>
+                <w:rFonts w:ascii="Arial" w:hAnsi="Arial" w:cs="Arial"/>
+                <w:sz w:val="20"/>
+                <w:lang w:val="en-AU"/>
+              </w:rPr>
+              <w:t xml:space="preserve"> P., </w:t>
+            </w:r>
+            <w:proofErr w:type="spellStart"/>
+            <w:proofErr w:type="gramStart"/>
+            <w:r>
+              <w:rPr>
+                <w:rFonts w:ascii="Arial" w:hAnsi="Arial" w:cs="Arial"/>
+                <w:sz w:val="20"/>
+                <w:lang w:val="en-AU"/>
+              </w:rPr>
+              <w:t>S.Kom</w:t>
+            </w:r>
+            <w:proofErr w:type="spellEnd"/>
+            <w:proofErr w:type="gramEnd"/>
+            <w:r>
+              <w:rPr>
+                <w:rFonts w:ascii="Arial" w:hAnsi="Arial" w:cs="Arial"/>
+                <w:sz w:val="20"/>
+                <w:lang w:val="en-AU"/>
+              </w:rPr>
+              <w:t>.</w:t>
+            </w:r>
+          </w:p>
+          <w:p>
+            <w:pPr>
+              <w:jc w:val="center"/>
               <w:rPr>
                 <w:rFonts w:ascii="Arial" w:hAnsi="Arial" w:cs="Arial"/>
                 <w:sz w:val="22"/>
@@ -2797,10 +4098,18 @@
             <w:r>
               <w:rPr>
                 <w:rFonts w:ascii="Arial" w:hAnsi="Arial" w:cs="Arial"/>
-                <w:szCs w:val="21"/>
-                <w:lang w:val="en-AU"/>
-              </w:rPr>
-              <w:t xml:space="preserve">        NIP. </w:t>
+                <w:sz w:val="20"/>
+                <w:lang w:val="en-AU"/>
+              </w:rPr>
+              <w:t xml:space="preserve">NIP. </w:t>
+            </w:r>
+            <w:r>
+              <w:rPr>
+                <w:rFonts w:ascii="Arial" w:hAnsi="Arial" w:cs="Arial"/>
+                <w:sz w:val="20"/>
+                <w:lang w:val="en-AU"/>
+              </w:rPr>
+              <w:t>199106252020121011</w:t>
             </w:r>
           </w:p>
         </w:tc>
@@ -3016,7 +4325,21 @@
               <w:rPr>
                 <w:lang w:val="en-AU"/>
               </w:rPr>
-              <w:t xml:space="preserve">Data Center </w:t>
+              <w:t xml:space="preserve">Data </w:t>
+            </w:r>
+            <w:proofErr w:type="spellStart"/>
+            <w:r>
+              <w:rPr>
+                <w:lang w:val="en-AU"/>
+              </w:rPr>
+              <w:t>Center</w:t>
+            </w:r>
+            <w:proofErr w:type="spellEnd"/>
+            <w:r>
+              <w:rPr>
+                <w:lang w:val="en-AU"/>
+              </w:rPr>
+              <w:t xml:space="preserve"> </w:t>
             </w:r>
             <w:r>
               <w:rPr>
@@ -3028,7 +4351,49 @@
               <w:rPr>
                 <w:lang w:val="en-AU"/>
               </w:rPr>
-              <w:t xml:space="preserve"> tidak menerima colocation server berbentuk tower</w:t>
+              <w:t xml:space="preserve"> </w:t>
+            </w:r>
+            <w:proofErr w:type="spellStart"/>
+            <w:r>
+              <w:rPr>
+                <w:lang w:val="en-AU"/>
+              </w:rPr>
+              <w:t>tidak</w:t>
+            </w:r>
+            <w:proofErr w:type="spellEnd"/>
+            <w:r>
+              <w:rPr>
+                <w:lang w:val="en-AU"/>
+              </w:rPr>
+              <w:t xml:space="preserve"> </w:t>
+            </w:r>
+            <w:proofErr w:type="spellStart"/>
+            <w:r>
+              <w:rPr>
+                <w:lang w:val="en-AU"/>
+              </w:rPr>
+              <w:t>menerima</w:t>
+            </w:r>
+            <w:proofErr w:type="spellEnd"/>
+            <w:r>
+              <w:rPr>
+                <w:lang w:val="en-AU"/>
+              </w:rPr>
+              <w:t xml:space="preserve"> colocation server </w:t>
+            </w:r>
+            <w:proofErr w:type="spellStart"/>
+            <w:r>
+              <w:rPr>
+                <w:lang w:val="en-AU"/>
+              </w:rPr>
+              <w:t>berbentuk</w:t>
+            </w:r>
+            <w:proofErr w:type="spellEnd"/>
+            <w:r>
+              <w:rPr>
+                <w:lang w:val="en-AU"/>
+              </w:rPr>
+              <w:t xml:space="preserve"> tower</w:t>
             </w:r>
           </w:p>
           <w:p>
@@ -3040,29 +4405,174 @@
               </w:numPr>
               <w:ind w:left="321" w:hanging="283"/>
             </w:pPr>
-            <w:r>
-              <w:rPr>
-                <w:lang w:val="en-AU"/>
-              </w:rPr>
-              <w:t>Setiap software dan aplikasi yang diinstal ke dalam server adalah software legal dan memenuhi standar keamana</w:t>
-            </w:r>
+            <w:proofErr w:type="spellStart"/>
+            <w:r>
+              <w:rPr>
+                <w:lang w:val="en-AU"/>
+              </w:rPr>
+              <w:t>Setiap</w:t>
+            </w:r>
+            <w:proofErr w:type="spellEnd"/>
+            <w:r>
+              <w:rPr>
+                <w:lang w:val="en-AU"/>
+              </w:rPr>
+              <w:t xml:space="preserve"> software </w:t>
+            </w:r>
+            <w:proofErr w:type="spellStart"/>
+            <w:r>
+              <w:rPr>
+                <w:lang w:val="en-AU"/>
+              </w:rPr>
+              <w:t>dan</w:t>
+            </w:r>
+            <w:proofErr w:type="spellEnd"/>
+            <w:r>
+              <w:rPr>
+                <w:lang w:val="en-AU"/>
+              </w:rPr>
+              <w:t xml:space="preserve"> </w:t>
+            </w:r>
+            <w:proofErr w:type="spellStart"/>
+            <w:r>
+              <w:rPr>
+                <w:lang w:val="en-AU"/>
+              </w:rPr>
+              <w:t>aplikasi</w:t>
+            </w:r>
+            <w:proofErr w:type="spellEnd"/>
+            <w:r>
+              <w:rPr>
+                <w:lang w:val="en-AU"/>
+              </w:rPr>
+              <w:t xml:space="preserve"> yang </w:t>
+            </w:r>
+            <w:proofErr w:type="spellStart"/>
+            <w:r>
+              <w:rPr>
+                <w:lang w:val="en-AU"/>
+              </w:rPr>
+              <w:t>diinstal</w:t>
+            </w:r>
+            <w:proofErr w:type="spellEnd"/>
+            <w:r>
+              <w:rPr>
+                <w:lang w:val="en-AU"/>
+              </w:rPr>
+              <w:t xml:space="preserve"> </w:t>
+            </w:r>
+            <w:proofErr w:type="spellStart"/>
+            <w:r>
+              <w:rPr>
+                <w:lang w:val="en-AU"/>
+              </w:rPr>
+              <w:t>ke</w:t>
+            </w:r>
+            <w:proofErr w:type="spellEnd"/>
+            <w:r>
+              <w:rPr>
+                <w:lang w:val="en-AU"/>
+              </w:rPr>
+              <w:t xml:space="preserve"> </w:t>
+            </w:r>
+            <w:proofErr w:type="spellStart"/>
+            <w:r>
+              <w:rPr>
+                <w:lang w:val="en-AU"/>
+              </w:rPr>
+              <w:t>dalam</w:t>
+            </w:r>
+            <w:proofErr w:type="spellEnd"/>
+            <w:r>
+              <w:rPr>
+                <w:lang w:val="en-AU"/>
+              </w:rPr>
+              <w:t xml:space="preserve"> server </w:t>
+            </w:r>
+            <w:proofErr w:type="spellStart"/>
+            <w:r>
+              <w:rPr>
+                <w:lang w:val="en-AU"/>
+              </w:rPr>
+              <w:t>adalah</w:t>
+            </w:r>
+            <w:proofErr w:type="spellEnd"/>
+            <w:r>
+              <w:rPr>
+                <w:lang w:val="en-AU"/>
+              </w:rPr>
+              <w:t xml:space="preserve"> software legal </w:t>
+            </w:r>
+            <w:proofErr w:type="spellStart"/>
+            <w:r>
+              <w:rPr>
+                <w:lang w:val="en-AU"/>
+              </w:rPr>
+              <w:t>dan</w:t>
+            </w:r>
+            <w:proofErr w:type="spellEnd"/>
+            <w:r>
+              <w:rPr>
+                <w:lang w:val="en-AU"/>
+              </w:rPr>
+              <w:t xml:space="preserve"> </w:t>
+            </w:r>
+            <w:proofErr w:type="spellStart"/>
+            <w:r>
+              <w:rPr>
+                <w:lang w:val="en-AU"/>
+              </w:rPr>
+              <w:t>memenuhi</w:t>
+            </w:r>
+            <w:proofErr w:type="spellEnd"/>
+            <w:r>
+              <w:rPr>
+                <w:lang w:val="en-AU"/>
+              </w:rPr>
+              <w:t xml:space="preserve"> </w:t>
+            </w:r>
+            <w:proofErr w:type="spellStart"/>
+            <w:r>
+              <w:rPr>
+                <w:lang w:val="en-AU"/>
+              </w:rPr>
+              <w:t>standar</w:t>
+            </w:r>
+            <w:proofErr w:type="spellEnd"/>
+            <w:r>
+              <w:rPr>
+                <w:lang w:val="en-AU"/>
+              </w:rPr>
+              <w:t xml:space="preserve"> </w:t>
+            </w:r>
+            <w:proofErr w:type="spellStart"/>
+            <w:r>
+              <w:rPr>
+                <w:lang w:val="en-AU"/>
+              </w:rPr>
+              <w:t>keamana</w:t>
+            </w:r>
+            <w:proofErr w:type="spellEnd"/>
             <w:r>
               <w:rPr>
                 <w:lang w:val="id-ID"/>
               </w:rPr>
               <w:t xml:space="preserve">n </w:t>
             </w:r>
+            <w:proofErr w:type="spellStart"/>
             <w:r>
               <w:rPr>
                 <w:lang w:val="en-AU"/>
               </w:rPr>
               <w:t>informasi</w:t>
             </w:r>
+            <w:proofErr w:type="spellEnd"/>
           </w:p>
         </w:tc>
       </w:tr>
     </w:tbl>
     <w:p/>
+    <w:bookmarkEnd w:id="0"/>
     <w:p>
       <w:pPr>
         <w:rPr>
@@ -3344,12 +4854,14 @@
               <w:lang w:val="en-AU"/>
             </w:rPr>
           </w:pPr>
+          <w:proofErr w:type="spellStart"/>
           <w:r>
             <w:rPr>
               <w:lang w:val="en-AU"/>
             </w:rPr>
             <w:t>Tanggal</w:t>
           </w:r>
+          <w:proofErr w:type="spellEnd"/>
         </w:p>
       </w:tc>
       <w:tc>
@@ -3361,7 +4873,15 @@
             <w:pStyle w:val="Header"/>
           </w:pPr>
           <w:r>
-            <w:t>${tanggal}</w:t>
+            <w:t>${</w:t>
+          </w:r>
+          <w:proofErr w:type="spellStart"/>
+          <w:r>
+            <w:t>tanggal</w:t>
+          </w:r>
+          <w:proofErr w:type="spellEnd"/>
+          <w:r>
+            <w:t>}</w:t>
           </w:r>
         </w:p>
       </w:tc>
@@ -3405,12 +4925,14 @@
               <w:lang w:val="en-AU"/>
             </w:rPr>
           </w:pPr>
+          <w:proofErr w:type="spellStart"/>
           <w:r>
             <w:rPr>
               <w:lang w:val="en-AU"/>
             </w:rPr>
             <w:t>Halaman</w:t>
           </w:r>
+          <w:proofErr w:type="spellEnd"/>
         </w:p>
       </w:tc>
       <w:tc>

</xml_diff>